<commit_message>
changes made in master
</commit_message>
<xml_diff>
--- a/hello1.docx
+++ b/hello1.docx
@@ -4,10 +4,8 @@
   <w:body>
     <w:p>
       <w:r>
-        <w:t>Hi this is new edited : time  11: 09 AM</w:t>
+        <w:t>Hi this is edited in master</w:t>
       </w:r>
-    </w:p>
-    <w:p>
       <w:bookmarkStart w:id="0" w:name="_GoBack"/>
       <w:bookmarkEnd w:id="0"/>
     </w:p>

</xml_diff>